<commit_message>
update some sfile names
</commit_message>
<xml_diff>
--- a/000_Table_1.docx
+++ b/000_Table_1.docx
@@ -2,29 +2,26 @@
 <file path=word/document.xml><?xml version="1.0" encoding="utf-8"?>
 <w:document xmlns:wpc="http://schemas.microsoft.com/office/word/2010/wordprocessingCanvas" xmlns:cx="http://schemas.microsoft.com/office/drawing/2014/chartex" xmlns:cx1="http://schemas.microsoft.com/office/drawing/2015/9/8/chartex" xmlns:cx2="http://schemas.microsoft.com/office/drawing/2015/10/21/chartex" xmlns:cx3="http://schemas.microsoft.com/office/drawing/2016/5/9/chartex" xmlns:cx4="http://schemas.microsoft.com/office/drawing/2016/5/10/chartex" xmlns:cx5="http://schemas.microsoft.com/office/drawing/2016/5/11/chartex" xmlns:cx6="http://schemas.microsoft.com/office/drawing/2016/5/12/chartex" xmlns:cx7="http://schemas.microsoft.com/office/drawing/2016/5/13/chartex" xmlns:cx8="http://schemas.microsoft.com/office/drawing/2016/5/14/chartex" xmlns:mc="http://schemas.openxmlformats.org/markup-compatibility/2006" xmlns:aink="http://schemas.microsoft.com/office/drawing/2016/ink" xmlns:am3d="http://schemas.microsoft.com/office/drawing/2017/model3d" xmlns:o="urn:schemas-microsoft-com:office:office" xmlns:r="http://schemas.openxmlformats.org/officeDocument/2006/relationships" xmlns:m="http://schemas.openxmlformats.org/officeDocument/2006/math" xmlns:v="urn:schemas-microsoft-com:vml" xmlns:wp14="http://schemas.microsoft.com/office/word/2010/wordprocessingDrawing" xmlns:wp="http://schemas.openxmlformats.org/drawingml/2006/wordprocessingDrawing" xmlns:w10="urn:schemas-microsoft-com:office:word" xmlns:w="http://schemas.openxmlformats.org/wordprocessingml/2006/main" xmlns:w14="http://schemas.microsoft.com/office/word/2010/wordml" xmlns:w15="http://schemas.microsoft.com/office/word/2012/wordml" xmlns:w16cex="http://schemas.microsoft.com/office/word/2018/wordml/cex" xmlns:w16cid="http://schemas.microsoft.com/office/word/2016/wordml/cid" xmlns:w16="http://schemas.microsoft.com/office/word/2018/wordml" xmlns:w16se="http://schemas.microsoft.com/office/word/2015/wordml/symex" xmlns:wpg="http://schemas.microsoft.com/office/word/2010/wordprocessingGroup" xmlns:wpi="http://schemas.microsoft.com/office/word/2010/wordprocessingInk" xmlns:wne="http://schemas.microsoft.com/office/word/2006/wordml" xmlns:wps="http://schemas.microsoft.com/office/word/2010/wordprocessingShape" mc:Ignorable="w14 w15 w16se w16cid w16 w16cex wp14">
   <w:body>
-    <w:p>
-      <w:pPr>
-        <w:spacing w:after="0"/>
-      </w:pPr>
-    </w:p>
     <w:tbl>
       <w:tblPr>
         <w:tblW w:w="0" w:type="auto"/>
+        <w:jc w:val="center"/>
         <w:tblLook w:val="04A0" w:firstRow="1" w:lastRow="0" w:firstColumn="1" w:lastColumn="0" w:noHBand="0" w:noVBand="1"/>
       </w:tblPr>
       <w:tblGrid>
-        <w:gridCol w:w="1949"/>
+        <w:gridCol w:w="2039"/>
         <w:gridCol w:w="1268"/>
-        <w:gridCol w:w="1439"/>
+        <w:gridCol w:w="1327"/>
         <w:gridCol w:w="1439"/>
       </w:tblGrid>
       <w:tr>
         <w:trPr>
           <w:trHeight w:val="620"/>
+          <w:jc w:val="center"/>
         </w:trPr>
         <w:tc>
           <w:tcPr>
-            <w:tcW w:w="0" w:type="auto"/>
+            <w:tcW w:w="2039" w:type="dxa"/>
             <w:tcBorders>
               <w:top w:val="single" w:sz="4" w:space="0" w:color="auto"/>
               <w:left w:val="nil"/>
@@ -192,10 +189,11 @@
       <w:tr>
         <w:trPr>
           <w:trHeight w:val="320"/>
+          <w:jc w:val="center"/>
         </w:trPr>
         <w:tc>
           <w:tcPr>
-            <w:tcW w:w="0" w:type="auto"/>
+            <w:tcW w:w="2039" w:type="dxa"/>
             <w:tcBorders>
               <w:top w:val="nil"/>
               <w:left w:val="nil"/>
@@ -286,7 +284,28 @@
                 <w:b/>
                 <w:bCs/>
               </w:rPr>
-              <w:t>20/23 (83%)</w:t>
+              <w:t>17</w:t>
+            </w:r>
+            <w:r>
+              <w:rPr>
+                <w:b/>
+                <w:bCs/>
+              </w:rPr>
+              <w:t>/23 (</w:t>
+            </w:r>
+            <w:r>
+              <w:rPr>
+                <w:b/>
+                <w:bCs/>
+              </w:rPr>
+              <w:t>74</w:t>
+            </w:r>
+            <w:r>
+              <w:rPr>
+                <w:b/>
+                <w:bCs/>
+              </w:rPr>
+              <w:t>%)</w:t>
             </w:r>
           </w:p>
         </w:tc>
@@ -307,7 +326,28 @@
               <w:jc w:val="center"/>
             </w:pPr>
             <w:r>
-              <w:t>3/20 (15%)</w:t>
+              <w:rPr>
+                <w:color w:val="FF0000"/>
+              </w:rPr>
+              <w:t>14</w:t>
+            </w:r>
+            <w:r>
+              <w:rPr>
+                <w:color w:val="FF0000"/>
+              </w:rPr>
+              <w:t>/17 (</w:t>
+            </w:r>
+            <w:r>
+              <w:rPr>
+                <w:color w:val="FF0000"/>
+              </w:rPr>
+              <w:t>82</w:t>
+            </w:r>
+            <w:r>
+              <w:rPr>
+                <w:color w:val="FF0000"/>
+              </w:rPr>
+              <w:t>%)</w:t>
             </w:r>
           </w:p>
         </w:tc>
@@ -315,10 +355,11 @@
       <w:tr>
         <w:trPr>
           <w:trHeight w:val="320"/>
+          <w:jc w:val="center"/>
         </w:trPr>
         <w:tc>
           <w:tcPr>
-            <w:tcW w:w="0" w:type="auto"/>
+            <w:tcW w:w="2039" w:type="dxa"/>
             <w:tcBorders>
               <w:top w:val="nil"/>
               <w:left w:val="nil"/>
@@ -397,7 +438,28 @@
               </w:rPr>
             </w:pPr>
             <w:r>
-              <w:t>4/20 (20%)</w:t>
+              <w:rPr>
+                <w:color w:val="FF0000"/>
+              </w:rPr>
+              <w:t>10</w:t>
+            </w:r>
+            <w:r>
+              <w:rPr>
+                <w:color w:val="FF0000"/>
+              </w:rPr>
+              <w:t>/20 (</w:t>
+            </w:r>
+            <w:r>
+              <w:rPr>
+                <w:color w:val="FF0000"/>
+              </w:rPr>
+              <w:t>50</w:t>
+            </w:r>
+            <w:r>
+              <w:rPr>
+                <w:color w:val="FF0000"/>
+              </w:rPr>
+              <w:t>%)</w:t>
             </w:r>
           </w:p>
         </w:tc>
@@ -435,10 +497,11 @@
       <w:tr>
         <w:trPr>
           <w:trHeight w:val="320"/>
+          <w:jc w:val="center"/>
         </w:trPr>
         <w:tc>
           <w:tcPr>
-            <w:tcW w:w="0" w:type="auto"/>
+            <w:tcW w:w="2039" w:type="dxa"/>
             <w:tcBorders>
               <w:top w:val="dotted" w:sz="4" w:space="0" w:color="auto"/>
               <w:left w:val="nil"/>
@@ -542,7 +605,28 @@
                 <w:b/>
                 <w:bCs/>
               </w:rPr>
-              <w:t>10/10 (100%)</w:t>
+              <w:t>9</w:t>
+            </w:r>
+            <w:r>
+              <w:rPr>
+                <w:b/>
+                <w:bCs/>
+              </w:rPr>
+              <w:t>/10 (</w:t>
+            </w:r>
+            <w:r>
+              <w:rPr>
+                <w:b/>
+                <w:bCs/>
+              </w:rPr>
+              <w:t>9</w:t>
+            </w:r>
+            <w:r>
+              <w:rPr>
+                <w:b/>
+                <w:bCs/>
+              </w:rPr>
+              <w:t>0%)</w:t>
             </w:r>
           </w:p>
         </w:tc>
@@ -561,9 +645,33 @@
             <w:pPr>
               <w:spacing w:after="0"/>
               <w:jc w:val="center"/>
-            </w:pPr>
-            <w:r>
-              <w:t>9/10 (90%)</w:t>
+              <w:rPr>
+                <w:color w:val="FF0000"/>
+              </w:rPr>
+            </w:pPr>
+            <w:r>
+              <w:rPr>
+                <w:color w:val="FF0000"/>
+              </w:rPr>
+              <w:t>1</w:t>
+            </w:r>
+            <w:r>
+              <w:rPr>
+                <w:color w:val="FF0000"/>
+              </w:rPr>
+              <w:t>/9 (</w:t>
+            </w:r>
+            <w:r>
+              <w:rPr>
+                <w:color w:val="FF0000"/>
+              </w:rPr>
+              <w:t>11</w:t>
+            </w:r>
+            <w:r>
+              <w:rPr>
+                <w:color w:val="FF0000"/>
+              </w:rPr>
+              <w:t>%)</w:t>
             </w:r>
           </w:p>
         </w:tc>
@@ -571,10 +679,11 @@
       <w:tr>
         <w:trPr>
           <w:trHeight w:val="320"/>
+          <w:jc w:val="center"/>
         </w:trPr>
         <w:tc>
           <w:tcPr>
-            <w:tcW w:w="0" w:type="auto"/>
+            <w:tcW w:w="2039" w:type="dxa"/>
             <w:tcBorders>
               <w:top w:val="nil"/>
               <w:left w:val="nil"/>
@@ -652,7 +761,28 @@
               </w:rPr>
             </w:pPr>
             <w:r>
-              <w:t>6/11 (55%)</w:t>
+              <w:rPr>
+                <w:color w:val="FF0000"/>
+              </w:rPr>
+              <w:t>1</w:t>
+            </w:r>
+            <w:r>
+              <w:rPr>
+                <w:color w:val="FF0000"/>
+              </w:rPr>
+              <w:t>/11 (</w:t>
+            </w:r>
+            <w:r>
+              <w:rPr>
+                <w:color w:val="FF0000"/>
+              </w:rPr>
+              <w:t>9</w:t>
+            </w:r>
+            <w:r>
+              <w:rPr>
+                <w:color w:val="FF0000"/>
+              </w:rPr>
+              <w:t>%)</w:t>
             </w:r>
           </w:p>
         </w:tc>
@@ -747,7 +877,7 @@
     <w:lsdException w:name="toc 9" w:semiHidden="1" w:uiPriority="39" w:unhideWhenUsed="1"/>
     <w:lsdException w:name="Normal Indent" w:semiHidden="1" w:unhideWhenUsed="1"/>
     <w:lsdException w:name="footnote text" w:semiHidden="1" w:unhideWhenUsed="1"/>
-    <w:lsdException w:name="annotation text" w:semiHidden="1" w:unhideWhenUsed="1"/>
+    <w:lsdException w:name="annotation text" w:semiHidden="1" w:unhideWhenUsed="1" w:qFormat="1"/>
     <w:lsdException w:name="header" w:semiHidden="1" w:unhideWhenUsed="1"/>
     <w:lsdException w:name="footer" w:semiHidden="1" w:unhideWhenUsed="1"/>
     <w:lsdException w:name="index heading" w:semiHidden="1" w:unhideWhenUsed="1"/>
@@ -756,7 +886,7 @@
     <w:lsdException w:name="envelope address" w:semiHidden="1" w:unhideWhenUsed="1"/>
     <w:lsdException w:name="envelope return" w:semiHidden="1" w:unhideWhenUsed="1"/>
     <w:lsdException w:name="footnote reference" w:semiHidden="1" w:unhideWhenUsed="1"/>
-    <w:lsdException w:name="annotation reference" w:semiHidden="1" w:unhideWhenUsed="1"/>
+    <w:lsdException w:name="annotation reference" w:semiHidden="1" w:unhideWhenUsed="1" w:qFormat="1"/>
     <w:lsdException w:name="line number" w:semiHidden="1" w:unhideWhenUsed="1"/>
     <w:lsdException w:name="page number" w:semiHidden="1" w:unhideWhenUsed="1"/>
     <w:lsdException w:name="endnote reference" w:semiHidden="1" w:unhideWhenUsed="1"/>
@@ -1125,6 +1255,47 @@
     <w:semiHidden/>
     <w:unhideWhenUsed/>
   </w:style>
+  <w:style w:type="character" w:styleId="CommentReference">
+    <w:name w:val="annotation reference"/>
+    <w:basedOn w:val="DefaultParagraphFont"/>
+    <w:uiPriority w:val="99"/>
+    <w:semiHidden/>
+    <w:unhideWhenUsed/>
+    <w:qFormat/>
+    <w:rsid w:val="00A21BA5"/>
+    <w:rPr>
+      <w:sz w:val="16"/>
+      <w:szCs w:val="16"/>
+    </w:rPr>
+  </w:style>
+  <w:style w:type="paragraph" w:styleId="CommentText">
+    <w:name w:val="annotation text"/>
+    <w:basedOn w:val="Normal"/>
+    <w:link w:val="CommentTextChar"/>
+    <w:uiPriority w:val="99"/>
+    <w:unhideWhenUsed/>
+    <w:qFormat/>
+    <w:rsid w:val="00A21BA5"/>
+    <w:pPr>
+      <w:spacing w:line="240" w:lineRule="auto"/>
+    </w:pPr>
+    <w:rPr>
+      <w:sz w:val="20"/>
+      <w:szCs w:val="20"/>
+    </w:rPr>
+  </w:style>
+  <w:style w:type="character" w:customStyle="1" w:styleId="CommentTextChar">
+    <w:name w:val="Comment Text Char"/>
+    <w:basedOn w:val="DefaultParagraphFont"/>
+    <w:link w:val="CommentText"/>
+    <w:uiPriority w:val="99"/>
+    <w:qFormat/>
+    <w:rsid w:val="00A21BA5"/>
+    <w:rPr>
+      <w:sz w:val="20"/>
+      <w:szCs w:val="20"/>
+    </w:rPr>
+  </w:style>
 </w:styles>
 </file>
 

</xml_diff>